<commit_message>
report with values ran in refactor
</commit_message>
<xml_diff>
--- a/Report.docx
+++ b/Report.docx
@@ -17,25 +17,7 @@
           <w:sz w:val="24"/>
           <w:szCs w:val="24"/>
         </w:rPr>
-        <w:t xml:space="preserve">Loren Howard, </w:t>
-      </w:r>
-      <w:proofErr w:type="spellStart"/>
-      <w:r>
-        <w:rPr>
-          <w:rFonts w:ascii="Times New Roman" w:hAnsi="Times New Roman" w:cs="Times New Roman"/>
-          <w:sz w:val="24"/>
-          <w:szCs w:val="24"/>
-        </w:rPr>
-        <w:t>Yujian</w:t>
-      </w:r>
-      <w:proofErr w:type="spellEnd"/>
-      <w:r>
-        <w:rPr>
-          <w:rFonts w:ascii="Times New Roman" w:hAnsi="Times New Roman" w:cs="Times New Roman"/>
-          <w:sz w:val="24"/>
-          <w:szCs w:val="24"/>
-        </w:rPr>
-        <w:t xml:space="preserve"> Zhang, Ken Wakaba</w:t>
+        <w:t>Loren Howard, Yujian Zhang, Ken Wakaba</w:t>
       </w:r>
     </w:p>
     <w:p>
@@ -148,7 +130,7 @@
           <w:sz w:val="24"/>
           <w:szCs w:val="24"/>
         </w:rPr>
-        <w:t>First-Come-First-Serve is a non-p</w:t>
+        <w:t>First-Come-First-Serve is a non-preemptive policy that selects and runs a process based on FIFO. Although it is the easiest to implement, it does not perform well when it comes to the metrics we have discussed. With FCFS, longer processes are going to fare better than shorter ones. FCFS serves no problem if all processes run the same length of time and arrive at the same moment, but this is never the case. If a long process were to arrive before, short processes, the short processes would have to wait until</w:t>
       </w:r>
       <w:bookmarkStart w:id="0" w:name="_GoBack"/>
       <w:bookmarkEnd w:id="0"/>
@@ -158,7 +140,7 @@
           <w:sz w:val="24"/>
           <w:szCs w:val="24"/>
         </w:rPr>
-        <w:t xml:space="preserve">reemptive policy that selects and runs a process based on FIFO. Although it is the easiest to implement, it does not perform well when it comes to the metrics we have discussed. With FCFS, longer processes are going to fare better than shorter ones. FCFS serves no problem if all processes run the same length of time and arrive at the same moment, but this is never the case. If a long process were to arrive before, short processes, the short processes would have to wait until the long one is done in its entirety. This is what is known as the Convoy Effect. Due to this, the wait time as well as the turnaround time of the processes within FCFS could be poor. Response time too will be high if we have a large discrepancy in process execution time. </w:t>
+        <w:t xml:space="preserve"> the long one is done in its entirety. This is what is known as the Convoy Effect. Due to this, the wait time as well as the turnaround time of the processes within FCFS could be poor. Response time too will be high if we have a large discrepancy in process execution time. </w:t>
       </w:r>
     </w:p>
     <w:p>
@@ -223,25 +205,23 @@
           <w:szCs w:val="24"/>
         </w:rPr>
         <w:tab/>
-        <w:t xml:space="preserve">Round Robin, the solution to the poor response time problem with the above policies, is </w:t>
+        <w:t>Round Robin, the solution to the poor response time problem wi</w:t>
       </w:r>
-      <w:proofErr w:type="gramStart"/>
       <w:r>
         <w:rPr>
           <w:rFonts w:ascii="Times New Roman" w:hAnsi="Times New Roman" w:cs="Times New Roman"/>
           <w:sz w:val="24"/>
           <w:szCs w:val="24"/>
         </w:rPr>
-        <w:t>also</w:t>
+        <w:t>th the above policies, is also</w:t>
       </w:r>
-      <w:proofErr w:type="gramEnd"/>
       <w:r>
         <w:rPr>
           <w:rFonts w:ascii="Times New Roman" w:hAnsi="Times New Roman" w:cs="Times New Roman"/>
           <w:sz w:val="24"/>
           <w:szCs w:val="24"/>
         </w:rPr>
-        <w:t xml:space="preserve"> a one that uses preemption. </w:t>
+        <w:t xml:space="preserve"> one that uses preemption. </w:t>
       </w:r>
       <w:r>
         <w:rPr>
@@ -302,6 +282,1787 @@
         </w:rPr>
         <w:t xml:space="preserve">Depending on whether it is a preemptive or non-preemptive policy, the lower priority processes will get interrupted if a higher priority algorithm comes in. When looking at our metrics, higher priority processes have smaller wait times and response times than lower priority. </w:t>
       </w:r>
+    </w:p>
+    <w:p>
+      <w:pPr>
+        <w:spacing w:after="0" w:line="240" w:lineRule="auto"/>
+        <w:rPr>
+          <w:rFonts w:ascii="Times New Roman" w:hAnsi="Times New Roman" w:cs="Times New Roman"/>
+          <w:sz w:val="24"/>
+          <w:szCs w:val="24"/>
+        </w:rPr>
+      </w:pPr>
+      <w:r>
+        <w:rPr>
+          <w:rFonts w:ascii="Times New Roman" w:hAnsi="Times New Roman" w:cs="Times New Roman"/>
+          <w:sz w:val="24"/>
+          <w:szCs w:val="24"/>
+        </w:rPr>
+        <w:lastRenderedPageBreak/>
+        <w:tab/>
+        <w:t xml:space="preserve">Based on the results we </w:t>
+      </w:r>
+      <w:r>
+        <w:rPr>
+          <w:rFonts w:ascii="Times New Roman" w:hAnsi="Times New Roman" w:cs="Times New Roman"/>
+          <w:sz w:val="24"/>
+          <w:szCs w:val="24"/>
+        </w:rPr>
+        <w:t xml:space="preserve">received from running our simulation, the concepts discussed above were confirmed. In terms of Response Time, RR performed the best with an average time of 2.917, as opposed to FCFS which had an average time of 17.286. These number make sense due to the fact that RR as a preemptive policy give each job a fair chance at the CPU. When looking at Turnaround, however, RR performed the worst with an average time of 46.083 as opposed to SJF with an average of 20. For the Wait Time, RR again performed the poorly with an average of 35.917 compared to SRT at 9.182. Again, these values make sense because since RR gives every process a fair chance, each process </w:t>
+      </w:r>
+      <w:r>
+        <w:rPr>
+          <w:rFonts w:ascii="Times New Roman" w:hAnsi="Times New Roman" w:cs="Times New Roman"/>
+          <w:sz w:val="24"/>
+          <w:szCs w:val="24"/>
+        </w:rPr>
+        <w:t>must</w:t>
+      </w:r>
+      <w:r>
+        <w:rPr>
+          <w:rFonts w:ascii="Times New Roman" w:hAnsi="Times New Roman" w:cs="Times New Roman"/>
+          <w:sz w:val="24"/>
+          <w:szCs w:val="24"/>
+        </w:rPr>
+        <w:t xml:space="preserve"> wait a significant amount of time before completion, even if it only needs a short amount of time with the CPU. SRT and SJF performed well when it came to turnaround and waiting time since they take into consideration the length of each job. </w:t>
+      </w:r>
+      <w:r>
+        <w:rPr>
+          <w:rFonts w:ascii="Times New Roman" w:hAnsi="Times New Roman" w:cs="Times New Roman"/>
+          <w:sz w:val="24"/>
+          <w:szCs w:val="24"/>
+        </w:rPr>
+        <w:t xml:space="preserve">When comparing them all together, SRT performed the best overall. </w:t>
+      </w:r>
+    </w:p>
+    <w:p>
+      <w:pPr>
+        <w:spacing w:after="0" w:line="240" w:lineRule="auto"/>
+        <w:rPr>
+          <w:rFonts w:ascii="Times New Roman" w:hAnsi="Times New Roman" w:cs="Times New Roman"/>
+          <w:sz w:val="24"/>
+          <w:szCs w:val="24"/>
+        </w:rPr>
+      </w:pPr>
+    </w:p>
+    <w:p>
+      <w:pPr>
+        <w:spacing w:after="0" w:line="240" w:lineRule="auto"/>
+        <w:rPr>
+          <w:rFonts w:ascii="Times New Roman" w:hAnsi="Times New Roman" w:cs="Times New Roman"/>
+          <w:sz w:val="24"/>
+          <w:szCs w:val="24"/>
+        </w:rPr>
+      </w:pPr>
+    </w:p>
+    <w:tbl>
+      <w:tblPr>
+        <w:tblW w:w="7825" w:type="dxa"/>
+        <w:jc w:val="center"/>
+        <w:tblLook w:val="04A0" w:firstRow="1" w:lastRow="0" w:firstColumn="1" w:lastColumn="0" w:noHBand="0" w:noVBand="1"/>
+      </w:tblPr>
+      <w:tblGrid>
+        <w:gridCol w:w="2250"/>
+        <w:gridCol w:w="1255"/>
+        <w:gridCol w:w="1497"/>
+        <w:gridCol w:w="1043"/>
+        <w:gridCol w:w="1858"/>
+      </w:tblGrid>
+      <w:tr>
+        <w:trPr>
+          <w:trHeight w:val="288"/>
+          <w:jc w:val="center"/>
+        </w:trPr>
+        <w:tc>
+          <w:tcPr>
+            <w:tcW w:w="2250" w:type="dxa"/>
+            <w:tcBorders>
+              <w:top w:val="single" w:sz="4" w:space="0" w:color="auto"/>
+              <w:left w:val="single" w:sz="4" w:space="0" w:color="auto"/>
+              <w:bottom w:val="single" w:sz="4" w:space="0" w:color="auto"/>
+              <w:right w:val="single" w:sz="4" w:space="0" w:color="auto"/>
+            </w:tcBorders>
+            <w:shd w:val="clear" w:color="auto" w:fill="auto"/>
+            <w:noWrap/>
+            <w:vAlign w:val="bottom"/>
+            <w:hideMark/>
+          </w:tcPr>
+          <w:p>
+            <w:pPr>
+              <w:spacing w:after="0" w:line="240" w:lineRule="auto"/>
+              <w:rPr>
+                <w:rFonts w:ascii="Times New Roman" w:eastAsia="Times New Roman" w:hAnsi="Times New Roman" w:cs="Times New Roman"/>
+                <w:color w:val="000000"/>
+                <w:sz w:val="24"/>
+                <w:szCs w:val="24"/>
+              </w:rPr>
+            </w:pPr>
+            <w:r>
+              <w:rPr>
+                <w:rFonts w:ascii="Times New Roman" w:eastAsia="Times New Roman" w:hAnsi="Times New Roman" w:cs="Times New Roman"/>
+                <w:color w:val="000000"/>
+                <w:sz w:val="24"/>
+                <w:szCs w:val="24"/>
+              </w:rPr>
+              <w:t> </w:t>
+            </w:r>
+          </w:p>
+        </w:tc>
+        <w:tc>
+          <w:tcPr>
+            <w:tcW w:w="1255" w:type="dxa"/>
+            <w:tcBorders>
+              <w:top w:val="single" w:sz="4" w:space="0" w:color="auto"/>
+              <w:left w:val="nil"/>
+              <w:bottom w:val="single" w:sz="4" w:space="0" w:color="auto"/>
+              <w:right w:val="single" w:sz="4" w:space="0" w:color="auto"/>
+            </w:tcBorders>
+            <w:shd w:val="clear" w:color="auto" w:fill="auto"/>
+            <w:noWrap/>
+            <w:vAlign w:val="center"/>
+            <w:hideMark/>
+          </w:tcPr>
+          <w:p>
+            <w:pPr>
+              <w:spacing w:after="0" w:line="240" w:lineRule="auto"/>
+              <w:jc w:val="center"/>
+              <w:rPr>
+                <w:rFonts w:ascii="Times New Roman" w:eastAsia="Times New Roman" w:hAnsi="Times New Roman" w:cs="Times New Roman"/>
+                <w:b/>
+                <w:color w:val="000000"/>
+                <w:sz w:val="24"/>
+                <w:szCs w:val="24"/>
+              </w:rPr>
+            </w:pPr>
+            <w:r>
+              <w:rPr>
+                <w:rFonts w:ascii="Times New Roman" w:eastAsia="Times New Roman" w:hAnsi="Times New Roman" w:cs="Times New Roman"/>
+                <w:b/>
+                <w:color w:val="000000"/>
+                <w:sz w:val="24"/>
+                <w:szCs w:val="24"/>
+              </w:rPr>
+              <w:t>Response</w:t>
+            </w:r>
+            <w:r>
+              <w:rPr>
+                <w:rFonts w:ascii="Times New Roman" w:eastAsia="Times New Roman" w:hAnsi="Times New Roman" w:cs="Times New Roman"/>
+                <w:b/>
+                <w:color w:val="000000"/>
+                <w:sz w:val="24"/>
+                <w:szCs w:val="24"/>
+              </w:rPr>
+              <w:t xml:space="preserve"> (ms)</w:t>
+            </w:r>
+          </w:p>
+        </w:tc>
+        <w:tc>
+          <w:tcPr>
+            <w:tcW w:w="1419" w:type="dxa"/>
+            <w:tcBorders>
+              <w:top w:val="single" w:sz="4" w:space="0" w:color="auto"/>
+              <w:left w:val="nil"/>
+              <w:bottom w:val="single" w:sz="4" w:space="0" w:color="auto"/>
+              <w:right w:val="single" w:sz="4" w:space="0" w:color="auto"/>
+            </w:tcBorders>
+            <w:shd w:val="clear" w:color="auto" w:fill="auto"/>
+            <w:noWrap/>
+            <w:vAlign w:val="center"/>
+            <w:hideMark/>
+          </w:tcPr>
+          <w:p>
+            <w:pPr>
+              <w:spacing w:after="0" w:line="240" w:lineRule="auto"/>
+              <w:jc w:val="center"/>
+              <w:rPr>
+                <w:rFonts w:ascii="Times New Roman" w:eastAsia="Times New Roman" w:hAnsi="Times New Roman" w:cs="Times New Roman"/>
+                <w:b/>
+                <w:color w:val="000000"/>
+                <w:sz w:val="24"/>
+                <w:szCs w:val="24"/>
+              </w:rPr>
+            </w:pPr>
+            <w:r>
+              <w:rPr>
+                <w:rFonts w:ascii="Times New Roman" w:eastAsia="Times New Roman" w:hAnsi="Times New Roman" w:cs="Times New Roman"/>
+                <w:b/>
+                <w:color w:val="000000"/>
+                <w:sz w:val="24"/>
+                <w:szCs w:val="24"/>
+              </w:rPr>
+              <w:t>Turn</w:t>
+            </w:r>
+            <w:r>
+              <w:rPr>
+                <w:rFonts w:ascii="Times New Roman" w:eastAsia="Times New Roman" w:hAnsi="Times New Roman" w:cs="Times New Roman"/>
+                <w:b/>
+                <w:color w:val="000000"/>
+                <w:sz w:val="24"/>
+                <w:szCs w:val="24"/>
+              </w:rPr>
+              <w:t>around</w:t>
+            </w:r>
+            <w:r>
+              <w:rPr>
+                <w:rFonts w:ascii="Times New Roman" w:eastAsia="Times New Roman" w:hAnsi="Times New Roman" w:cs="Times New Roman"/>
+                <w:b/>
+                <w:color w:val="000000"/>
+                <w:sz w:val="24"/>
+                <w:szCs w:val="24"/>
+              </w:rPr>
+              <w:t xml:space="preserve"> (ms)</w:t>
+            </w:r>
+          </w:p>
+        </w:tc>
+        <w:tc>
+          <w:tcPr>
+            <w:tcW w:w="1043" w:type="dxa"/>
+            <w:tcBorders>
+              <w:top w:val="single" w:sz="4" w:space="0" w:color="auto"/>
+              <w:left w:val="nil"/>
+              <w:bottom w:val="single" w:sz="4" w:space="0" w:color="auto"/>
+              <w:right w:val="single" w:sz="4" w:space="0" w:color="auto"/>
+            </w:tcBorders>
+            <w:shd w:val="clear" w:color="auto" w:fill="auto"/>
+            <w:noWrap/>
+            <w:vAlign w:val="center"/>
+            <w:hideMark/>
+          </w:tcPr>
+          <w:p>
+            <w:pPr>
+              <w:spacing w:after="0" w:line="240" w:lineRule="auto"/>
+              <w:jc w:val="center"/>
+              <w:rPr>
+                <w:rFonts w:ascii="Times New Roman" w:eastAsia="Times New Roman" w:hAnsi="Times New Roman" w:cs="Times New Roman"/>
+                <w:b/>
+                <w:color w:val="000000"/>
+                <w:sz w:val="24"/>
+                <w:szCs w:val="24"/>
+              </w:rPr>
+            </w:pPr>
+            <w:r>
+              <w:rPr>
+                <w:rFonts w:ascii="Times New Roman" w:eastAsia="Times New Roman" w:hAnsi="Times New Roman" w:cs="Times New Roman"/>
+                <w:b/>
+                <w:color w:val="000000"/>
+                <w:sz w:val="24"/>
+                <w:szCs w:val="24"/>
+              </w:rPr>
+              <w:t>Wait (ms)</w:t>
+            </w:r>
+          </w:p>
+        </w:tc>
+        <w:tc>
+          <w:tcPr>
+            <w:tcW w:w="1858" w:type="dxa"/>
+            <w:tcBorders>
+              <w:top w:val="single" w:sz="4" w:space="0" w:color="auto"/>
+              <w:left w:val="nil"/>
+              <w:bottom w:val="single" w:sz="4" w:space="0" w:color="auto"/>
+              <w:right w:val="single" w:sz="4" w:space="0" w:color="auto"/>
+            </w:tcBorders>
+            <w:shd w:val="clear" w:color="auto" w:fill="auto"/>
+            <w:noWrap/>
+            <w:vAlign w:val="center"/>
+            <w:hideMark/>
+          </w:tcPr>
+          <w:p>
+            <w:pPr>
+              <w:spacing w:after="0" w:line="240" w:lineRule="auto"/>
+              <w:jc w:val="center"/>
+              <w:rPr>
+                <w:rFonts w:ascii="Times New Roman" w:eastAsia="Times New Roman" w:hAnsi="Times New Roman" w:cs="Times New Roman"/>
+                <w:b/>
+                <w:color w:val="000000"/>
+                <w:sz w:val="24"/>
+                <w:szCs w:val="24"/>
+              </w:rPr>
+            </w:pPr>
+            <w:r>
+              <w:rPr>
+                <w:rFonts w:ascii="Times New Roman" w:eastAsia="Times New Roman" w:hAnsi="Times New Roman" w:cs="Times New Roman"/>
+                <w:b/>
+                <w:color w:val="000000"/>
+                <w:sz w:val="24"/>
+                <w:szCs w:val="24"/>
+              </w:rPr>
+              <w:t>Throughput</w:t>
+            </w:r>
+            <w:r>
+              <w:rPr>
+                <w:rFonts w:ascii="Times New Roman" w:eastAsia="Times New Roman" w:hAnsi="Times New Roman" w:cs="Times New Roman"/>
+                <w:b/>
+                <w:color w:val="000000"/>
+                <w:sz w:val="24"/>
+                <w:szCs w:val="24"/>
+              </w:rPr>
+              <w:t xml:space="preserve"> </w:t>
+            </w:r>
+            <w:r>
+              <w:rPr>
+                <w:rFonts w:ascii="Times New Roman" w:eastAsia="Times New Roman" w:hAnsi="Times New Roman" w:cs="Times New Roman"/>
+                <w:b/>
+                <w:color w:val="000000"/>
+                <w:sz w:val="24"/>
+                <w:szCs w:val="24"/>
+              </w:rPr>
+              <w:t>(per quantum)</w:t>
+            </w:r>
+          </w:p>
+        </w:tc>
+      </w:tr>
+      <w:tr>
+        <w:trPr>
+          <w:trHeight w:val="288"/>
+          <w:jc w:val="center"/>
+        </w:trPr>
+        <w:tc>
+          <w:tcPr>
+            <w:tcW w:w="2250" w:type="dxa"/>
+            <w:tcBorders>
+              <w:top w:val="nil"/>
+              <w:left w:val="single" w:sz="4" w:space="0" w:color="auto"/>
+              <w:bottom w:val="single" w:sz="4" w:space="0" w:color="auto"/>
+              <w:right w:val="single" w:sz="4" w:space="0" w:color="auto"/>
+            </w:tcBorders>
+            <w:shd w:val="clear" w:color="auto" w:fill="auto"/>
+            <w:noWrap/>
+            <w:vAlign w:val="bottom"/>
+            <w:hideMark/>
+          </w:tcPr>
+          <w:p>
+            <w:pPr>
+              <w:spacing w:after="0" w:line="240" w:lineRule="auto"/>
+              <w:rPr>
+                <w:rFonts w:ascii="Times New Roman" w:eastAsia="Times New Roman" w:hAnsi="Times New Roman" w:cs="Times New Roman"/>
+                <w:b/>
+                <w:color w:val="000000"/>
+                <w:sz w:val="24"/>
+                <w:szCs w:val="24"/>
+              </w:rPr>
+            </w:pPr>
+            <w:r>
+              <w:rPr>
+                <w:rFonts w:ascii="Times New Roman" w:eastAsia="Times New Roman" w:hAnsi="Times New Roman" w:cs="Times New Roman"/>
+                <w:b/>
+                <w:color w:val="000000"/>
+                <w:sz w:val="24"/>
+                <w:szCs w:val="24"/>
+              </w:rPr>
+              <w:t>FCFS</w:t>
+            </w:r>
+          </w:p>
+        </w:tc>
+        <w:tc>
+          <w:tcPr>
+            <w:tcW w:w="1255" w:type="dxa"/>
+            <w:tcBorders>
+              <w:top w:val="nil"/>
+              <w:left w:val="nil"/>
+              <w:bottom w:val="single" w:sz="4" w:space="0" w:color="auto"/>
+              <w:right w:val="single" w:sz="4" w:space="0" w:color="auto"/>
+            </w:tcBorders>
+            <w:shd w:val="clear" w:color="auto" w:fill="auto"/>
+            <w:noWrap/>
+            <w:vAlign w:val="bottom"/>
+            <w:hideMark/>
+          </w:tcPr>
+          <w:p>
+            <w:pPr>
+              <w:spacing w:after="0" w:line="240" w:lineRule="auto"/>
+              <w:jc w:val="center"/>
+              <w:rPr>
+                <w:rFonts w:ascii="Times New Roman" w:eastAsia="Times New Roman" w:hAnsi="Times New Roman" w:cs="Times New Roman"/>
+                <w:color w:val="24292E"/>
+                <w:szCs w:val="24"/>
+              </w:rPr>
+            </w:pPr>
+            <w:r>
+              <w:rPr>
+                <w:rFonts w:ascii="Times New Roman" w:eastAsia="Times New Roman" w:hAnsi="Times New Roman" w:cs="Times New Roman"/>
+                <w:color w:val="24292E"/>
+                <w:szCs w:val="24"/>
+              </w:rPr>
+              <w:t>17.286</w:t>
+            </w:r>
+          </w:p>
+        </w:tc>
+        <w:tc>
+          <w:tcPr>
+            <w:tcW w:w="1419" w:type="dxa"/>
+            <w:tcBorders>
+              <w:top w:val="nil"/>
+              <w:left w:val="nil"/>
+              <w:bottom w:val="single" w:sz="4" w:space="0" w:color="auto"/>
+              <w:right w:val="single" w:sz="4" w:space="0" w:color="auto"/>
+            </w:tcBorders>
+            <w:shd w:val="clear" w:color="auto" w:fill="auto"/>
+            <w:noWrap/>
+            <w:vAlign w:val="bottom"/>
+            <w:hideMark/>
+          </w:tcPr>
+          <w:p>
+            <w:pPr>
+              <w:spacing w:after="0" w:line="240" w:lineRule="auto"/>
+              <w:jc w:val="center"/>
+              <w:rPr>
+                <w:rFonts w:ascii="Times New Roman" w:eastAsia="Times New Roman" w:hAnsi="Times New Roman" w:cs="Times New Roman"/>
+                <w:color w:val="24292E"/>
+                <w:szCs w:val="24"/>
+              </w:rPr>
+            </w:pPr>
+            <w:r>
+              <w:rPr>
+                <w:rFonts w:ascii="Times New Roman" w:eastAsia="Times New Roman" w:hAnsi="Times New Roman" w:cs="Times New Roman"/>
+                <w:color w:val="24292E"/>
+                <w:szCs w:val="24"/>
+              </w:rPr>
+              <w:t>29</w:t>
+            </w:r>
+          </w:p>
+        </w:tc>
+        <w:tc>
+          <w:tcPr>
+            <w:tcW w:w="1043" w:type="dxa"/>
+            <w:tcBorders>
+              <w:top w:val="nil"/>
+              <w:left w:val="nil"/>
+              <w:bottom w:val="single" w:sz="4" w:space="0" w:color="auto"/>
+              <w:right w:val="single" w:sz="4" w:space="0" w:color="auto"/>
+            </w:tcBorders>
+            <w:shd w:val="clear" w:color="auto" w:fill="auto"/>
+            <w:noWrap/>
+            <w:vAlign w:val="bottom"/>
+            <w:hideMark/>
+          </w:tcPr>
+          <w:p>
+            <w:pPr>
+              <w:spacing w:after="0" w:line="240" w:lineRule="auto"/>
+              <w:jc w:val="center"/>
+              <w:rPr>
+                <w:rFonts w:ascii="Times New Roman" w:eastAsia="Times New Roman" w:hAnsi="Times New Roman" w:cs="Times New Roman"/>
+                <w:color w:val="24292E"/>
+                <w:szCs w:val="24"/>
+              </w:rPr>
+            </w:pPr>
+            <w:r>
+              <w:rPr>
+                <w:rFonts w:ascii="Times New Roman" w:eastAsia="Times New Roman" w:hAnsi="Times New Roman" w:cs="Times New Roman"/>
+                <w:color w:val="24292E"/>
+                <w:szCs w:val="24"/>
+              </w:rPr>
+              <w:t>17.286</w:t>
+            </w:r>
+          </w:p>
+        </w:tc>
+        <w:tc>
+          <w:tcPr>
+            <w:tcW w:w="1858" w:type="dxa"/>
+            <w:tcBorders>
+              <w:top w:val="nil"/>
+              <w:left w:val="nil"/>
+              <w:bottom w:val="single" w:sz="4" w:space="0" w:color="auto"/>
+              <w:right w:val="single" w:sz="4" w:space="0" w:color="auto"/>
+            </w:tcBorders>
+            <w:shd w:val="clear" w:color="auto" w:fill="auto"/>
+            <w:noWrap/>
+            <w:vAlign w:val="bottom"/>
+            <w:hideMark/>
+          </w:tcPr>
+          <w:p>
+            <w:pPr>
+              <w:spacing w:after="0" w:line="240" w:lineRule="auto"/>
+              <w:jc w:val="center"/>
+              <w:rPr>
+                <w:rFonts w:ascii="Times New Roman" w:eastAsia="Times New Roman" w:hAnsi="Times New Roman" w:cs="Times New Roman"/>
+                <w:color w:val="24292E"/>
+                <w:szCs w:val="24"/>
+              </w:rPr>
+            </w:pPr>
+            <w:r>
+              <w:rPr>
+                <w:rFonts w:ascii="Times New Roman" w:eastAsia="Times New Roman" w:hAnsi="Times New Roman" w:cs="Times New Roman"/>
+                <w:color w:val="24292E"/>
+                <w:szCs w:val="24"/>
+              </w:rPr>
+              <w:t>0.0686</w:t>
+            </w:r>
+          </w:p>
+        </w:tc>
+      </w:tr>
+      <w:tr>
+        <w:trPr>
+          <w:trHeight w:val="288"/>
+          <w:jc w:val="center"/>
+        </w:trPr>
+        <w:tc>
+          <w:tcPr>
+            <w:tcW w:w="2250" w:type="dxa"/>
+            <w:tcBorders>
+              <w:top w:val="nil"/>
+              <w:left w:val="single" w:sz="4" w:space="0" w:color="auto"/>
+              <w:bottom w:val="single" w:sz="4" w:space="0" w:color="auto"/>
+              <w:right w:val="single" w:sz="4" w:space="0" w:color="auto"/>
+            </w:tcBorders>
+            <w:shd w:val="clear" w:color="auto" w:fill="auto"/>
+            <w:noWrap/>
+            <w:vAlign w:val="bottom"/>
+            <w:hideMark/>
+          </w:tcPr>
+          <w:p>
+            <w:pPr>
+              <w:spacing w:after="0" w:line="240" w:lineRule="auto"/>
+              <w:rPr>
+                <w:rFonts w:ascii="Times New Roman" w:eastAsia="Times New Roman" w:hAnsi="Times New Roman" w:cs="Times New Roman"/>
+                <w:b/>
+                <w:color w:val="000000"/>
+                <w:sz w:val="24"/>
+                <w:szCs w:val="24"/>
+              </w:rPr>
+            </w:pPr>
+            <w:r>
+              <w:rPr>
+                <w:rFonts w:ascii="Times New Roman" w:eastAsia="Times New Roman" w:hAnsi="Times New Roman" w:cs="Times New Roman"/>
+                <w:b/>
+                <w:color w:val="000000"/>
+                <w:sz w:val="24"/>
+                <w:szCs w:val="24"/>
+              </w:rPr>
+              <w:t>SJF</w:t>
+            </w:r>
+          </w:p>
+        </w:tc>
+        <w:tc>
+          <w:tcPr>
+            <w:tcW w:w="1255" w:type="dxa"/>
+            <w:tcBorders>
+              <w:top w:val="nil"/>
+              <w:left w:val="nil"/>
+              <w:bottom w:val="single" w:sz="4" w:space="0" w:color="auto"/>
+              <w:right w:val="single" w:sz="4" w:space="0" w:color="auto"/>
+            </w:tcBorders>
+            <w:shd w:val="clear" w:color="auto" w:fill="auto"/>
+            <w:noWrap/>
+            <w:vAlign w:val="bottom"/>
+            <w:hideMark/>
+          </w:tcPr>
+          <w:p>
+            <w:pPr>
+              <w:spacing w:after="0" w:line="240" w:lineRule="auto"/>
+              <w:jc w:val="center"/>
+              <w:rPr>
+                <w:rFonts w:ascii="Times New Roman" w:eastAsia="Times New Roman" w:hAnsi="Times New Roman" w:cs="Times New Roman"/>
+                <w:color w:val="24292E"/>
+                <w:szCs w:val="24"/>
+              </w:rPr>
+            </w:pPr>
+            <w:r>
+              <w:rPr>
+                <w:rFonts w:ascii="Times New Roman" w:eastAsia="Times New Roman" w:hAnsi="Times New Roman" w:cs="Times New Roman"/>
+                <w:color w:val="24292E"/>
+                <w:szCs w:val="24"/>
+              </w:rPr>
+              <w:t>11.2</w:t>
+            </w:r>
+          </w:p>
+        </w:tc>
+        <w:tc>
+          <w:tcPr>
+            <w:tcW w:w="1419" w:type="dxa"/>
+            <w:tcBorders>
+              <w:top w:val="nil"/>
+              <w:left w:val="nil"/>
+              <w:bottom w:val="single" w:sz="4" w:space="0" w:color="auto"/>
+              <w:right w:val="single" w:sz="4" w:space="0" w:color="auto"/>
+            </w:tcBorders>
+            <w:shd w:val="clear" w:color="auto" w:fill="auto"/>
+            <w:noWrap/>
+            <w:vAlign w:val="bottom"/>
+            <w:hideMark/>
+          </w:tcPr>
+          <w:p>
+            <w:pPr>
+              <w:spacing w:after="0" w:line="240" w:lineRule="auto"/>
+              <w:jc w:val="center"/>
+              <w:rPr>
+                <w:rFonts w:ascii="Times New Roman" w:eastAsia="Times New Roman" w:hAnsi="Times New Roman" w:cs="Times New Roman"/>
+                <w:color w:val="24292E"/>
+                <w:szCs w:val="24"/>
+              </w:rPr>
+            </w:pPr>
+            <w:r>
+              <w:rPr>
+                <w:rFonts w:ascii="Times New Roman" w:eastAsia="Times New Roman" w:hAnsi="Times New Roman" w:cs="Times New Roman"/>
+                <w:color w:val="24292E"/>
+                <w:szCs w:val="24"/>
+              </w:rPr>
+              <w:t>20</w:t>
+            </w:r>
+          </w:p>
+        </w:tc>
+        <w:tc>
+          <w:tcPr>
+            <w:tcW w:w="1043" w:type="dxa"/>
+            <w:tcBorders>
+              <w:top w:val="nil"/>
+              <w:left w:val="nil"/>
+              <w:bottom w:val="single" w:sz="4" w:space="0" w:color="auto"/>
+              <w:right w:val="single" w:sz="4" w:space="0" w:color="auto"/>
+            </w:tcBorders>
+            <w:shd w:val="clear" w:color="auto" w:fill="auto"/>
+            <w:noWrap/>
+            <w:vAlign w:val="bottom"/>
+            <w:hideMark/>
+          </w:tcPr>
+          <w:p>
+            <w:pPr>
+              <w:spacing w:after="0" w:line="240" w:lineRule="auto"/>
+              <w:jc w:val="center"/>
+              <w:rPr>
+                <w:rFonts w:ascii="Times New Roman" w:eastAsia="Times New Roman" w:hAnsi="Times New Roman" w:cs="Times New Roman"/>
+                <w:color w:val="24292E"/>
+                <w:szCs w:val="24"/>
+              </w:rPr>
+            </w:pPr>
+            <w:r>
+              <w:rPr>
+                <w:rFonts w:ascii="Times New Roman" w:eastAsia="Times New Roman" w:hAnsi="Times New Roman" w:cs="Times New Roman"/>
+                <w:color w:val="24292E"/>
+                <w:szCs w:val="24"/>
+              </w:rPr>
+              <w:t>11.2</w:t>
+            </w:r>
+          </w:p>
+        </w:tc>
+        <w:tc>
+          <w:tcPr>
+            <w:tcW w:w="1858" w:type="dxa"/>
+            <w:tcBorders>
+              <w:top w:val="nil"/>
+              <w:left w:val="nil"/>
+              <w:bottom w:val="single" w:sz="4" w:space="0" w:color="auto"/>
+              <w:right w:val="single" w:sz="4" w:space="0" w:color="auto"/>
+            </w:tcBorders>
+            <w:shd w:val="clear" w:color="auto" w:fill="auto"/>
+            <w:noWrap/>
+            <w:vAlign w:val="bottom"/>
+            <w:hideMark/>
+          </w:tcPr>
+          <w:p>
+            <w:pPr>
+              <w:spacing w:after="0" w:line="240" w:lineRule="auto"/>
+              <w:jc w:val="center"/>
+              <w:rPr>
+                <w:rFonts w:ascii="Times New Roman" w:eastAsia="Times New Roman" w:hAnsi="Times New Roman" w:cs="Times New Roman"/>
+                <w:color w:val="24292E"/>
+                <w:szCs w:val="24"/>
+              </w:rPr>
+            </w:pPr>
+            <w:r>
+              <w:rPr>
+                <w:rFonts w:ascii="Times New Roman" w:eastAsia="Times New Roman" w:hAnsi="Times New Roman" w:cs="Times New Roman"/>
+                <w:color w:val="24292E"/>
+                <w:szCs w:val="24"/>
+              </w:rPr>
+              <w:t>0.0926</w:t>
+            </w:r>
+          </w:p>
+        </w:tc>
+      </w:tr>
+      <w:tr>
+        <w:trPr>
+          <w:trHeight w:val="288"/>
+          <w:jc w:val="center"/>
+        </w:trPr>
+        <w:tc>
+          <w:tcPr>
+            <w:tcW w:w="2250" w:type="dxa"/>
+            <w:tcBorders>
+              <w:top w:val="nil"/>
+              <w:left w:val="single" w:sz="4" w:space="0" w:color="auto"/>
+              <w:bottom w:val="single" w:sz="4" w:space="0" w:color="auto"/>
+              <w:right w:val="single" w:sz="4" w:space="0" w:color="auto"/>
+            </w:tcBorders>
+            <w:shd w:val="clear" w:color="auto" w:fill="auto"/>
+            <w:noWrap/>
+            <w:vAlign w:val="bottom"/>
+            <w:hideMark/>
+          </w:tcPr>
+          <w:p>
+            <w:pPr>
+              <w:spacing w:after="0" w:line="240" w:lineRule="auto"/>
+              <w:rPr>
+                <w:rFonts w:ascii="Times New Roman" w:eastAsia="Times New Roman" w:hAnsi="Times New Roman" w:cs="Times New Roman"/>
+                <w:b/>
+                <w:color w:val="000000"/>
+                <w:sz w:val="24"/>
+                <w:szCs w:val="24"/>
+              </w:rPr>
+            </w:pPr>
+            <w:r>
+              <w:rPr>
+                <w:rFonts w:ascii="Times New Roman" w:eastAsia="Times New Roman" w:hAnsi="Times New Roman" w:cs="Times New Roman"/>
+                <w:b/>
+                <w:color w:val="000000"/>
+                <w:sz w:val="24"/>
+                <w:szCs w:val="24"/>
+              </w:rPr>
+              <w:t>SRT</w:t>
+            </w:r>
+          </w:p>
+        </w:tc>
+        <w:tc>
+          <w:tcPr>
+            <w:tcW w:w="1255" w:type="dxa"/>
+            <w:tcBorders>
+              <w:top w:val="nil"/>
+              <w:left w:val="nil"/>
+              <w:bottom w:val="single" w:sz="4" w:space="0" w:color="auto"/>
+              <w:right w:val="single" w:sz="4" w:space="0" w:color="auto"/>
+            </w:tcBorders>
+            <w:shd w:val="clear" w:color="auto" w:fill="auto"/>
+            <w:noWrap/>
+            <w:vAlign w:val="bottom"/>
+            <w:hideMark/>
+          </w:tcPr>
+          <w:p>
+            <w:pPr>
+              <w:spacing w:after="0" w:line="240" w:lineRule="auto"/>
+              <w:jc w:val="center"/>
+              <w:rPr>
+                <w:rFonts w:ascii="Times New Roman" w:eastAsia="Times New Roman" w:hAnsi="Times New Roman" w:cs="Times New Roman"/>
+                <w:color w:val="24292E"/>
+                <w:szCs w:val="24"/>
+              </w:rPr>
+            </w:pPr>
+            <w:r>
+              <w:rPr>
+                <w:rFonts w:ascii="Times New Roman" w:eastAsia="Times New Roman" w:hAnsi="Times New Roman" w:cs="Times New Roman"/>
+                <w:color w:val="24292E"/>
+                <w:szCs w:val="24"/>
+              </w:rPr>
+              <w:t>5.545</w:t>
+            </w:r>
+          </w:p>
+        </w:tc>
+        <w:tc>
+          <w:tcPr>
+            <w:tcW w:w="1419" w:type="dxa"/>
+            <w:tcBorders>
+              <w:top w:val="nil"/>
+              <w:left w:val="nil"/>
+              <w:bottom w:val="single" w:sz="4" w:space="0" w:color="auto"/>
+              <w:right w:val="single" w:sz="4" w:space="0" w:color="auto"/>
+            </w:tcBorders>
+            <w:shd w:val="clear" w:color="auto" w:fill="auto"/>
+            <w:noWrap/>
+            <w:vAlign w:val="bottom"/>
+            <w:hideMark/>
+          </w:tcPr>
+          <w:p>
+            <w:pPr>
+              <w:spacing w:after="0" w:line="240" w:lineRule="auto"/>
+              <w:jc w:val="center"/>
+              <w:rPr>
+                <w:rFonts w:ascii="Times New Roman" w:eastAsia="Times New Roman" w:hAnsi="Times New Roman" w:cs="Times New Roman"/>
+                <w:color w:val="24292E"/>
+                <w:szCs w:val="24"/>
+              </w:rPr>
+            </w:pPr>
+            <w:r>
+              <w:rPr>
+                <w:rFonts w:ascii="Times New Roman" w:eastAsia="Times New Roman" w:hAnsi="Times New Roman" w:cs="Times New Roman"/>
+                <w:color w:val="24292E"/>
+                <w:szCs w:val="24"/>
+              </w:rPr>
+              <w:t>18.455</w:t>
+            </w:r>
+          </w:p>
+        </w:tc>
+        <w:tc>
+          <w:tcPr>
+            <w:tcW w:w="1043" w:type="dxa"/>
+            <w:tcBorders>
+              <w:top w:val="nil"/>
+              <w:left w:val="nil"/>
+              <w:bottom w:val="single" w:sz="4" w:space="0" w:color="auto"/>
+              <w:right w:val="single" w:sz="4" w:space="0" w:color="auto"/>
+            </w:tcBorders>
+            <w:shd w:val="clear" w:color="auto" w:fill="auto"/>
+            <w:noWrap/>
+            <w:vAlign w:val="bottom"/>
+            <w:hideMark/>
+          </w:tcPr>
+          <w:p>
+            <w:pPr>
+              <w:spacing w:after="0" w:line="240" w:lineRule="auto"/>
+              <w:jc w:val="center"/>
+              <w:rPr>
+                <w:rFonts w:ascii="Times New Roman" w:eastAsia="Times New Roman" w:hAnsi="Times New Roman" w:cs="Times New Roman"/>
+                <w:color w:val="24292E"/>
+                <w:szCs w:val="24"/>
+              </w:rPr>
+            </w:pPr>
+            <w:r>
+              <w:rPr>
+                <w:rFonts w:ascii="Times New Roman" w:eastAsia="Times New Roman" w:hAnsi="Times New Roman" w:cs="Times New Roman"/>
+                <w:color w:val="24292E"/>
+                <w:szCs w:val="24"/>
+              </w:rPr>
+              <w:t>9.182</w:t>
+            </w:r>
+          </w:p>
+        </w:tc>
+        <w:tc>
+          <w:tcPr>
+            <w:tcW w:w="1858" w:type="dxa"/>
+            <w:tcBorders>
+              <w:top w:val="nil"/>
+              <w:left w:val="nil"/>
+              <w:bottom w:val="single" w:sz="4" w:space="0" w:color="auto"/>
+              <w:right w:val="single" w:sz="4" w:space="0" w:color="auto"/>
+            </w:tcBorders>
+            <w:shd w:val="clear" w:color="auto" w:fill="auto"/>
+            <w:noWrap/>
+            <w:vAlign w:val="bottom"/>
+            <w:hideMark/>
+          </w:tcPr>
+          <w:p>
+            <w:pPr>
+              <w:spacing w:after="0" w:line="240" w:lineRule="auto"/>
+              <w:jc w:val="center"/>
+              <w:rPr>
+                <w:rFonts w:ascii="Times New Roman" w:eastAsia="Times New Roman" w:hAnsi="Times New Roman" w:cs="Times New Roman"/>
+                <w:color w:val="24292E"/>
+                <w:szCs w:val="24"/>
+              </w:rPr>
+            </w:pPr>
+            <w:r>
+              <w:rPr>
+                <w:rFonts w:ascii="Times New Roman" w:eastAsia="Times New Roman" w:hAnsi="Times New Roman" w:cs="Times New Roman"/>
+                <w:color w:val="24292E"/>
+                <w:szCs w:val="24"/>
+              </w:rPr>
+              <w:t>0.0902</w:t>
+            </w:r>
+          </w:p>
+        </w:tc>
+      </w:tr>
+      <w:tr>
+        <w:trPr>
+          <w:trHeight w:val="288"/>
+          <w:jc w:val="center"/>
+        </w:trPr>
+        <w:tc>
+          <w:tcPr>
+            <w:tcW w:w="2250" w:type="dxa"/>
+            <w:tcBorders>
+              <w:top w:val="nil"/>
+              <w:left w:val="single" w:sz="4" w:space="0" w:color="auto"/>
+              <w:bottom w:val="single" w:sz="4" w:space="0" w:color="auto"/>
+              <w:right w:val="single" w:sz="4" w:space="0" w:color="auto"/>
+            </w:tcBorders>
+            <w:shd w:val="clear" w:color="auto" w:fill="auto"/>
+            <w:noWrap/>
+            <w:vAlign w:val="bottom"/>
+            <w:hideMark/>
+          </w:tcPr>
+          <w:p>
+            <w:pPr>
+              <w:spacing w:after="0" w:line="240" w:lineRule="auto"/>
+              <w:rPr>
+                <w:rFonts w:ascii="Times New Roman" w:eastAsia="Times New Roman" w:hAnsi="Times New Roman" w:cs="Times New Roman"/>
+                <w:b/>
+                <w:color w:val="000000"/>
+                <w:sz w:val="24"/>
+                <w:szCs w:val="24"/>
+              </w:rPr>
+            </w:pPr>
+            <w:r>
+              <w:rPr>
+                <w:rFonts w:ascii="Times New Roman" w:eastAsia="Times New Roman" w:hAnsi="Times New Roman" w:cs="Times New Roman"/>
+                <w:b/>
+                <w:color w:val="000000"/>
+                <w:sz w:val="24"/>
+                <w:szCs w:val="24"/>
+              </w:rPr>
+              <w:t>RR</w:t>
+            </w:r>
+          </w:p>
+        </w:tc>
+        <w:tc>
+          <w:tcPr>
+            <w:tcW w:w="1255" w:type="dxa"/>
+            <w:tcBorders>
+              <w:top w:val="nil"/>
+              <w:left w:val="nil"/>
+              <w:bottom w:val="single" w:sz="4" w:space="0" w:color="auto"/>
+              <w:right w:val="single" w:sz="4" w:space="0" w:color="auto"/>
+            </w:tcBorders>
+            <w:shd w:val="clear" w:color="auto" w:fill="auto"/>
+            <w:noWrap/>
+            <w:vAlign w:val="bottom"/>
+            <w:hideMark/>
+          </w:tcPr>
+          <w:p>
+            <w:pPr>
+              <w:spacing w:after="0" w:line="240" w:lineRule="auto"/>
+              <w:jc w:val="center"/>
+              <w:rPr>
+                <w:rFonts w:ascii="Times New Roman" w:eastAsia="Times New Roman" w:hAnsi="Times New Roman" w:cs="Times New Roman"/>
+                <w:color w:val="24292E"/>
+                <w:szCs w:val="24"/>
+              </w:rPr>
+            </w:pPr>
+            <w:r>
+              <w:rPr>
+                <w:rFonts w:ascii="Times New Roman" w:eastAsia="Times New Roman" w:hAnsi="Times New Roman" w:cs="Times New Roman"/>
+                <w:color w:val="24292E"/>
+                <w:szCs w:val="24"/>
+              </w:rPr>
+              <w:t>2.917</w:t>
+            </w:r>
+          </w:p>
+        </w:tc>
+        <w:tc>
+          <w:tcPr>
+            <w:tcW w:w="1419" w:type="dxa"/>
+            <w:tcBorders>
+              <w:top w:val="nil"/>
+              <w:left w:val="nil"/>
+              <w:bottom w:val="single" w:sz="4" w:space="0" w:color="auto"/>
+              <w:right w:val="single" w:sz="4" w:space="0" w:color="auto"/>
+            </w:tcBorders>
+            <w:shd w:val="clear" w:color="auto" w:fill="auto"/>
+            <w:noWrap/>
+            <w:vAlign w:val="bottom"/>
+            <w:hideMark/>
+          </w:tcPr>
+          <w:p>
+            <w:pPr>
+              <w:spacing w:after="0" w:line="240" w:lineRule="auto"/>
+              <w:jc w:val="center"/>
+              <w:rPr>
+                <w:rFonts w:ascii="Times New Roman" w:eastAsia="Times New Roman" w:hAnsi="Times New Roman" w:cs="Times New Roman"/>
+                <w:color w:val="24292E"/>
+                <w:szCs w:val="24"/>
+              </w:rPr>
+            </w:pPr>
+            <w:r>
+              <w:rPr>
+                <w:rFonts w:ascii="Times New Roman" w:eastAsia="Times New Roman" w:hAnsi="Times New Roman" w:cs="Times New Roman"/>
+                <w:color w:val="24292E"/>
+                <w:szCs w:val="24"/>
+              </w:rPr>
+              <w:t>46.083</w:t>
+            </w:r>
+          </w:p>
+        </w:tc>
+        <w:tc>
+          <w:tcPr>
+            <w:tcW w:w="1043" w:type="dxa"/>
+            <w:tcBorders>
+              <w:top w:val="nil"/>
+              <w:left w:val="nil"/>
+              <w:bottom w:val="single" w:sz="4" w:space="0" w:color="auto"/>
+              <w:right w:val="single" w:sz="4" w:space="0" w:color="auto"/>
+            </w:tcBorders>
+            <w:shd w:val="clear" w:color="auto" w:fill="auto"/>
+            <w:noWrap/>
+            <w:vAlign w:val="bottom"/>
+            <w:hideMark/>
+          </w:tcPr>
+          <w:p>
+            <w:pPr>
+              <w:spacing w:after="0" w:line="240" w:lineRule="auto"/>
+              <w:jc w:val="center"/>
+              <w:rPr>
+                <w:rFonts w:ascii="Times New Roman" w:eastAsia="Times New Roman" w:hAnsi="Times New Roman" w:cs="Times New Roman"/>
+                <w:color w:val="24292E"/>
+                <w:szCs w:val="24"/>
+              </w:rPr>
+            </w:pPr>
+            <w:r>
+              <w:rPr>
+                <w:rFonts w:ascii="Times New Roman" w:eastAsia="Times New Roman" w:hAnsi="Times New Roman" w:cs="Times New Roman"/>
+                <w:color w:val="24292E"/>
+                <w:szCs w:val="24"/>
+              </w:rPr>
+              <w:t>35.917</w:t>
+            </w:r>
+          </w:p>
+        </w:tc>
+        <w:tc>
+          <w:tcPr>
+            <w:tcW w:w="1858" w:type="dxa"/>
+            <w:tcBorders>
+              <w:top w:val="nil"/>
+              <w:left w:val="nil"/>
+              <w:bottom w:val="single" w:sz="4" w:space="0" w:color="auto"/>
+              <w:right w:val="single" w:sz="4" w:space="0" w:color="auto"/>
+            </w:tcBorders>
+            <w:shd w:val="clear" w:color="auto" w:fill="auto"/>
+            <w:noWrap/>
+            <w:vAlign w:val="bottom"/>
+            <w:hideMark/>
+          </w:tcPr>
+          <w:p>
+            <w:pPr>
+              <w:spacing w:after="0" w:line="240" w:lineRule="auto"/>
+              <w:jc w:val="center"/>
+              <w:rPr>
+                <w:rFonts w:ascii="Times New Roman" w:eastAsia="Times New Roman" w:hAnsi="Times New Roman" w:cs="Times New Roman"/>
+                <w:color w:val="24292E"/>
+                <w:szCs w:val="24"/>
+              </w:rPr>
+            </w:pPr>
+            <w:r>
+              <w:rPr>
+                <w:rFonts w:ascii="Times New Roman" w:eastAsia="Times New Roman" w:hAnsi="Times New Roman" w:cs="Times New Roman"/>
+                <w:color w:val="24292E"/>
+                <w:szCs w:val="24"/>
+              </w:rPr>
+              <w:t>0.0845</w:t>
+            </w:r>
+          </w:p>
+        </w:tc>
+      </w:tr>
+      <w:tr>
+        <w:trPr>
+          <w:trHeight w:val="288"/>
+          <w:jc w:val="center"/>
+        </w:trPr>
+        <w:tc>
+          <w:tcPr>
+            <w:tcW w:w="2250" w:type="dxa"/>
+            <w:tcBorders>
+              <w:top w:val="nil"/>
+              <w:left w:val="single" w:sz="4" w:space="0" w:color="auto"/>
+              <w:bottom w:val="single" w:sz="4" w:space="0" w:color="auto"/>
+              <w:right w:val="single" w:sz="4" w:space="0" w:color="auto"/>
+            </w:tcBorders>
+            <w:shd w:val="clear" w:color="auto" w:fill="auto"/>
+            <w:noWrap/>
+            <w:vAlign w:val="bottom"/>
+            <w:hideMark/>
+          </w:tcPr>
+          <w:p>
+            <w:pPr>
+              <w:spacing w:after="0" w:line="240" w:lineRule="auto"/>
+              <w:rPr>
+                <w:rFonts w:ascii="Times New Roman" w:eastAsia="Times New Roman" w:hAnsi="Times New Roman" w:cs="Times New Roman"/>
+                <w:b/>
+                <w:color w:val="000000"/>
+                <w:sz w:val="24"/>
+                <w:szCs w:val="24"/>
+              </w:rPr>
+            </w:pPr>
+            <w:r>
+              <w:rPr>
+                <w:rFonts w:ascii="Times New Roman" w:eastAsia="Times New Roman" w:hAnsi="Times New Roman" w:cs="Times New Roman"/>
+                <w:b/>
+                <w:color w:val="000000"/>
+                <w:sz w:val="24"/>
+                <w:szCs w:val="24"/>
+              </w:rPr>
+              <w:t>HPF (Non-P)</w:t>
+            </w:r>
+          </w:p>
+        </w:tc>
+        <w:tc>
+          <w:tcPr>
+            <w:tcW w:w="1255" w:type="dxa"/>
+            <w:tcBorders>
+              <w:top w:val="nil"/>
+              <w:left w:val="nil"/>
+              <w:bottom w:val="single" w:sz="4" w:space="0" w:color="auto"/>
+              <w:right w:val="single" w:sz="4" w:space="0" w:color="auto"/>
+            </w:tcBorders>
+            <w:shd w:val="clear" w:color="auto" w:fill="auto"/>
+            <w:noWrap/>
+            <w:vAlign w:val="bottom"/>
+            <w:hideMark/>
+          </w:tcPr>
+          <w:p>
+            <w:pPr>
+              <w:spacing w:after="0" w:line="240" w:lineRule="auto"/>
+              <w:jc w:val="center"/>
+              <w:rPr>
+                <w:rFonts w:ascii="Times New Roman" w:eastAsia="Times New Roman" w:hAnsi="Times New Roman" w:cs="Times New Roman"/>
+                <w:color w:val="24292E"/>
+                <w:szCs w:val="24"/>
+              </w:rPr>
+            </w:pPr>
+            <w:r>
+              <w:rPr>
+                <w:rFonts w:ascii="Times New Roman" w:eastAsia="Times New Roman" w:hAnsi="Times New Roman" w:cs="Times New Roman"/>
+                <w:color w:val="24292E"/>
+                <w:szCs w:val="24"/>
+              </w:rPr>
+              <w:t>15.778</w:t>
+            </w:r>
+          </w:p>
+        </w:tc>
+        <w:tc>
+          <w:tcPr>
+            <w:tcW w:w="1419" w:type="dxa"/>
+            <w:tcBorders>
+              <w:top w:val="nil"/>
+              <w:left w:val="nil"/>
+              <w:bottom w:val="single" w:sz="4" w:space="0" w:color="auto"/>
+              <w:right w:val="single" w:sz="4" w:space="0" w:color="auto"/>
+            </w:tcBorders>
+            <w:shd w:val="clear" w:color="auto" w:fill="auto"/>
+            <w:noWrap/>
+            <w:vAlign w:val="bottom"/>
+            <w:hideMark/>
+          </w:tcPr>
+          <w:p>
+            <w:pPr>
+              <w:spacing w:after="0" w:line="240" w:lineRule="auto"/>
+              <w:jc w:val="center"/>
+              <w:rPr>
+                <w:rFonts w:ascii="Times New Roman" w:eastAsia="Times New Roman" w:hAnsi="Times New Roman" w:cs="Times New Roman"/>
+                <w:color w:val="24292E"/>
+                <w:szCs w:val="24"/>
+              </w:rPr>
+            </w:pPr>
+            <w:r>
+              <w:rPr>
+                <w:rFonts w:ascii="Times New Roman" w:eastAsia="Times New Roman" w:hAnsi="Times New Roman" w:cs="Times New Roman"/>
+                <w:color w:val="24292E"/>
+                <w:szCs w:val="24"/>
+              </w:rPr>
+              <w:t>26.556</w:t>
+            </w:r>
+          </w:p>
+        </w:tc>
+        <w:tc>
+          <w:tcPr>
+            <w:tcW w:w="1043" w:type="dxa"/>
+            <w:tcBorders>
+              <w:top w:val="nil"/>
+              <w:left w:val="nil"/>
+              <w:bottom w:val="single" w:sz="4" w:space="0" w:color="auto"/>
+              <w:right w:val="single" w:sz="4" w:space="0" w:color="auto"/>
+            </w:tcBorders>
+            <w:shd w:val="clear" w:color="auto" w:fill="auto"/>
+            <w:noWrap/>
+            <w:vAlign w:val="bottom"/>
+            <w:hideMark/>
+          </w:tcPr>
+          <w:p>
+            <w:pPr>
+              <w:spacing w:after="0" w:line="240" w:lineRule="auto"/>
+              <w:jc w:val="center"/>
+              <w:rPr>
+                <w:rFonts w:ascii="Times New Roman" w:eastAsia="Times New Roman" w:hAnsi="Times New Roman" w:cs="Times New Roman"/>
+                <w:color w:val="24292E"/>
+                <w:szCs w:val="24"/>
+              </w:rPr>
+            </w:pPr>
+            <w:r>
+              <w:rPr>
+                <w:rFonts w:ascii="Times New Roman" w:eastAsia="Times New Roman" w:hAnsi="Times New Roman" w:cs="Times New Roman"/>
+                <w:color w:val="24292E"/>
+                <w:szCs w:val="24"/>
+              </w:rPr>
+              <w:t>15.778</w:t>
+            </w:r>
+          </w:p>
+        </w:tc>
+        <w:tc>
+          <w:tcPr>
+            <w:tcW w:w="1858" w:type="dxa"/>
+            <w:tcBorders>
+              <w:top w:val="nil"/>
+              <w:left w:val="nil"/>
+              <w:bottom w:val="single" w:sz="4" w:space="0" w:color="auto"/>
+              <w:right w:val="single" w:sz="4" w:space="0" w:color="auto"/>
+            </w:tcBorders>
+            <w:shd w:val="clear" w:color="auto" w:fill="auto"/>
+            <w:noWrap/>
+            <w:vAlign w:val="bottom"/>
+            <w:hideMark/>
+          </w:tcPr>
+          <w:p>
+            <w:pPr>
+              <w:spacing w:after="0" w:line="240" w:lineRule="auto"/>
+              <w:jc w:val="center"/>
+              <w:rPr>
+                <w:rFonts w:ascii="Times New Roman" w:eastAsia="Times New Roman" w:hAnsi="Times New Roman" w:cs="Times New Roman"/>
+                <w:color w:val="24292E"/>
+                <w:szCs w:val="24"/>
+              </w:rPr>
+            </w:pPr>
+            <w:r>
+              <w:rPr>
+                <w:rFonts w:ascii="Times New Roman" w:eastAsia="Times New Roman" w:hAnsi="Times New Roman" w:cs="Times New Roman"/>
+                <w:color w:val="24292E"/>
+                <w:szCs w:val="24"/>
+              </w:rPr>
+              <w:t>0.0769</w:t>
+            </w:r>
+          </w:p>
+        </w:tc>
+      </w:tr>
+      <w:tr>
+        <w:trPr>
+          <w:trHeight w:val="288"/>
+          <w:jc w:val="center"/>
+        </w:trPr>
+        <w:tc>
+          <w:tcPr>
+            <w:tcW w:w="2250" w:type="dxa"/>
+            <w:tcBorders>
+              <w:top w:val="nil"/>
+              <w:left w:val="single" w:sz="4" w:space="0" w:color="auto"/>
+              <w:bottom w:val="single" w:sz="4" w:space="0" w:color="auto"/>
+              <w:right w:val="single" w:sz="4" w:space="0" w:color="auto"/>
+            </w:tcBorders>
+            <w:shd w:val="clear" w:color="auto" w:fill="auto"/>
+            <w:noWrap/>
+            <w:vAlign w:val="bottom"/>
+            <w:hideMark/>
+          </w:tcPr>
+          <w:p>
+            <w:pPr>
+              <w:spacing w:after="0" w:line="240" w:lineRule="auto"/>
+              <w:rPr>
+                <w:rFonts w:ascii="Times New Roman" w:eastAsia="Times New Roman" w:hAnsi="Times New Roman" w:cs="Times New Roman"/>
+                <w:b/>
+                <w:color w:val="000000"/>
+                <w:sz w:val="24"/>
+                <w:szCs w:val="24"/>
+              </w:rPr>
+            </w:pPr>
+            <w:r>
+              <w:rPr>
+                <w:rFonts w:ascii="Times New Roman" w:eastAsia="Times New Roman" w:hAnsi="Times New Roman" w:cs="Times New Roman"/>
+                <w:b/>
+                <w:color w:val="000000"/>
+                <w:sz w:val="24"/>
+                <w:szCs w:val="24"/>
+              </w:rPr>
+              <w:t>HPF (P)</w:t>
+            </w:r>
+          </w:p>
+        </w:tc>
+        <w:tc>
+          <w:tcPr>
+            <w:tcW w:w="1255" w:type="dxa"/>
+            <w:tcBorders>
+              <w:top w:val="nil"/>
+              <w:left w:val="nil"/>
+              <w:bottom w:val="single" w:sz="4" w:space="0" w:color="auto"/>
+              <w:right w:val="single" w:sz="4" w:space="0" w:color="auto"/>
+            </w:tcBorders>
+            <w:shd w:val="clear" w:color="auto" w:fill="auto"/>
+            <w:noWrap/>
+            <w:vAlign w:val="bottom"/>
+            <w:hideMark/>
+          </w:tcPr>
+          <w:p>
+            <w:pPr>
+              <w:spacing w:after="0" w:line="240" w:lineRule="auto"/>
+              <w:jc w:val="center"/>
+              <w:rPr>
+                <w:rFonts w:ascii="Times New Roman" w:eastAsia="Times New Roman" w:hAnsi="Times New Roman" w:cs="Times New Roman"/>
+                <w:color w:val="24292E"/>
+                <w:szCs w:val="24"/>
+              </w:rPr>
+            </w:pPr>
+            <w:r>
+              <w:rPr>
+                <w:rFonts w:ascii="Times New Roman" w:eastAsia="Times New Roman" w:hAnsi="Times New Roman" w:cs="Times New Roman"/>
+                <w:color w:val="24292E"/>
+                <w:szCs w:val="24"/>
+              </w:rPr>
+              <w:t>15</w:t>
+            </w:r>
+          </w:p>
+        </w:tc>
+        <w:tc>
+          <w:tcPr>
+            <w:tcW w:w="1419" w:type="dxa"/>
+            <w:tcBorders>
+              <w:top w:val="nil"/>
+              <w:left w:val="nil"/>
+              <w:bottom w:val="single" w:sz="4" w:space="0" w:color="auto"/>
+              <w:right w:val="single" w:sz="4" w:space="0" w:color="auto"/>
+            </w:tcBorders>
+            <w:shd w:val="clear" w:color="auto" w:fill="auto"/>
+            <w:noWrap/>
+            <w:vAlign w:val="bottom"/>
+            <w:hideMark/>
+          </w:tcPr>
+          <w:p>
+            <w:pPr>
+              <w:spacing w:after="0" w:line="240" w:lineRule="auto"/>
+              <w:jc w:val="center"/>
+              <w:rPr>
+                <w:rFonts w:ascii="Times New Roman" w:eastAsia="Times New Roman" w:hAnsi="Times New Roman" w:cs="Times New Roman"/>
+                <w:color w:val="24292E"/>
+                <w:szCs w:val="24"/>
+              </w:rPr>
+            </w:pPr>
+            <w:r>
+              <w:rPr>
+                <w:rFonts w:ascii="Times New Roman" w:eastAsia="Times New Roman" w:hAnsi="Times New Roman" w:cs="Times New Roman"/>
+                <w:color w:val="24292E"/>
+                <w:szCs w:val="24"/>
+              </w:rPr>
+              <w:t>36.273</w:t>
+            </w:r>
+          </w:p>
+        </w:tc>
+        <w:tc>
+          <w:tcPr>
+            <w:tcW w:w="1043" w:type="dxa"/>
+            <w:tcBorders>
+              <w:top w:val="nil"/>
+              <w:left w:val="nil"/>
+              <w:bottom w:val="single" w:sz="4" w:space="0" w:color="auto"/>
+              <w:right w:val="single" w:sz="4" w:space="0" w:color="auto"/>
+            </w:tcBorders>
+            <w:shd w:val="clear" w:color="auto" w:fill="auto"/>
+            <w:noWrap/>
+            <w:vAlign w:val="bottom"/>
+            <w:hideMark/>
+          </w:tcPr>
+          <w:p>
+            <w:pPr>
+              <w:spacing w:after="0" w:line="240" w:lineRule="auto"/>
+              <w:jc w:val="center"/>
+              <w:rPr>
+                <w:rFonts w:ascii="Times New Roman" w:eastAsia="Times New Roman" w:hAnsi="Times New Roman" w:cs="Times New Roman"/>
+                <w:color w:val="24292E"/>
+                <w:szCs w:val="24"/>
+              </w:rPr>
+            </w:pPr>
+            <w:r>
+              <w:rPr>
+                <w:rFonts w:ascii="Times New Roman" w:eastAsia="Times New Roman" w:hAnsi="Times New Roman" w:cs="Times New Roman"/>
+                <w:color w:val="24292E"/>
+                <w:szCs w:val="24"/>
+              </w:rPr>
+              <w:t>26</w:t>
+            </w:r>
+          </w:p>
+        </w:tc>
+        <w:tc>
+          <w:tcPr>
+            <w:tcW w:w="1858" w:type="dxa"/>
+            <w:tcBorders>
+              <w:top w:val="nil"/>
+              <w:left w:val="nil"/>
+              <w:bottom w:val="single" w:sz="4" w:space="0" w:color="auto"/>
+              <w:right w:val="single" w:sz="4" w:space="0" w:color="auto"/>
+            </w:tcBorders>
+            <w:shd w:val="clear" w:color="auto" w:fill="auto"/>
+            <w:noWrap/>
+            <w:vAlign w:val="bottom"/>
+            <w:hideMark/>
+          </w:tcPr>
+          <w:p>
+            <w:pPr>
+              <w:spacing w:after="0" w:line="240" w:lineRule="auto"/>
+              <w:jc w:val="center"/>
+              <w:rPr>
+                <w:rFonts w:ascii="Times New Roman" w:eastAsia="Times New Roman" w:hAnsi="Times New Roman" w:cs="Times New Roman"/>
+                <w:color w:val="24292E"/>
+                <w:szCs w:val="24"/>
+              </w:rPr>
+            </w:pPr>
+            <w:r>
+              <w:rPr>
+                <w:rFonts w:ascii="Times New Roman" w:eastAsia="Times New Roman" w:hAnsi="Times New Roman" w:cs="Times New Roman"/>
+                <w:color w:val="24292E"/>
+                <w:szCs w:val="24"/>
+              </w:rPr>
+              <w:t>0.0827</w:t>
+            </w:r>
+          </w:p>
+        </w:tc>
+      </w:tr>
+      <w:tr>
+        <w:trPr>
+          <w:trHeight w:val="288"/>
+          <w:jc w:val="center"/>
+        </w:trPr>
+        <w:tc>
+          <w:tcPr>
+            <w:tcW w:w="2250" w:type="dxa"/>
+            <w:tcBorders>
+              <w:top w:val="nil"/>
+              <w:left w:val="single" w:sz="4" w:space="0" w:color="auto"/>
+              <w:bottom w:val="single" w:sz="4" w:space="0" w:color="auto"/>
+              <w:right w:val="single" w:sz="4" w:space="0" w:color="auto"/>
+            </w:tcBorders>
+            <w:shd w:val="clear" w:color="auto" w:fill="auto"/>
+            <w:noWrap/>
+            <w:vAlign w:val="bottom"/>
+            <w:hideMark/>
+          </w:tcPr>
+          <w:p>
+            <w:pPr>
+              <w:spacing w:after="0" w:line="240" w:lineRule="auto"/>
+              <w:rPr>
+                <w:rFonts w:ascii="Times New Roman" w:eastAsia="Times New Roman" w:hAnsi="Times New Roman" w:cs="Times New Roman"/>
+                <w:b/>
+                <w:color w:val="000000"/>
+                <w:sz w:val="24"/>
+                <w:szCs w:val="24"/>
+              </w:rPr>
+            </w:pPr>
+            <w:r>
+              <w:rPr>
+                <w:rFonts w:ascii="Times New Roman" w:eastAsia="Times New Roman" w:hAnsi="Times New Roman" w:cs="Times New Roman"/>
+                <w:b/>
+                <w:color w:val="000000"/>
+                <w:sz w:val="24"/>
+                <w:szCs w:val="24"/>
+              </w:rPr>
+              <w:t>HPF (Non-P) Aging</w:t>
+            </w:r>
+          </w:p>
+        </w:tc>
+        <w:tc>
+          <w:tcPr>
+            <w:tcW w:w="1255" w:type="dxa"/>
+            <w:tcBorders>
+              <w:top w:val="nil"/>
+              <w:left w:val="nil"/>
+              <w:bottom w:val="single" w:sz="4" w:space="0" w:color="auto"/>
+              <w:right w:val="single" w:sz="4" w:space="0" w:color="auto"/>
+            </w:tcBorders>
+            <w:shd w:val="clear" w:color="auto" w:fill="auto"/>
+            <w:noWrap/>
+            <w:vAlign w:val="bottom"/>
+            <w:hideMark/>
+          </w:tcPr>
+          <w:p>
+            <w:pPr>
+              <w:spacing w:after="0" w:line="240" w:lineRule="auto"/>
+              <w:jc w:val="center"/>
+              <w:rPr>
+                <w:rFonts w:ascii="Times New Roman" w:eastAsia="Times New Roman" w:hAnsi="Times New Roman" w:cs="Times New Roman"/>
+                <w:color w:val="24292E"/>
+                <w:szCs w:val="24"/>
+              </w:rPr>
+            </w:pPr>
+            <w:r>
+              <w:rPr>
+                <w:rFonts w:ascii="Times New Roman" w:eastAsia="Times New Roman" w:hAnsi="Times New Roman" w:cs="Times New Roman"/>
+                <w:color w:val="24292E"/>
+                <w:szCs w:val="24"/>
+              </w:rPr>
+              <w:t>14.857</w:t>
+            </w:r>
+          </w:p>
+        </w:tc>
+        <w:tc>
+          <w:tcPr>
+            <w:tcW w:w="1419" w:type="dxa"/>
+            <w:tcBorders>
+              <w:top w:val="nil"/>
+              <w:left w:val="nil"/>
+              <w:bottom w:val="single" w:sz="4" w:space="0" w:color="auto"/>
+              <w:right w:val="single" w:sz="4" w:space="0" w:color="auto"/>
+            </w:tcBorders>
+            <w:shd w:val="clear" w:color="auto" w:fill="auto"/>
+            <w:noWrap/>
+            <w:vAlign w:val="bottom"/>
+            <w:hideMark/>
+          </w:tcPr>
+          <w:p>
+            <w:pPr>
+              <w:spacing w:after="0" w:line="240" w:lineRule="auto"/>
+              <w:jc w:val="center"/>
+              <w:rPr>
+                <w:rFonts w:ascii="Times New Roman" w:eastAsia="Times New Roman" w:hAnsi="Times New Roman" w:cs="Times New Roman"/>
+                <w:color w:val="24292E"/>
+                <w:szCs w:val="24"/>
+              </w:rPr>
+            </w:pPr>
+            <w:r>
+              <w:rPr>
+                <w:rFonts w:ascii="Times New Roman" w:eastAsia="Times New Roman" w:hAnsi="Times New Roman" w:cs="Times New Roman"/>
+                <w:color w:val="24292E"/>
+                <w:szCs w:val="24"/>
+              </w:rPr>
+              <w:t>26.571</w:t>
+            </w:r>
+          </w:p>
+        </w:tc>
+        <w:tc>
+          <w:tcPr>
+            <w:tcW w:w="1043" w:type="dxa"/>
+            <w:tcBorders>
+              <w:top w:val="nil"/>
+              <w:left w:val="nil"/>
+              <w:bottom w:val="single" w:sz="4" w:space="0" w:color="auto"/>
+              <w:right w:val="single" w:sz="4" w:space="0" w:color="auto"/>
+            </w:tcBorders>
+            <w:shd w:val="clear" w:color="auto" w:fill="auto"/>
+            <w:noWrap/>
+            <w:vAlign w:val="bottom"/>
+            <w:hideMark/>
+          </w:tcPr>
+          <w:p>
+            <w:pPr>
+              <w:spacing w:after="0" w:line="240" w:lineRule="auto"/>
+              <w:jc w:val="center"/>
+              <w:rPr>
+                <w:rFonts w:ascii="Times New Roman" w:eastAsia="Times New Roman" w:hAnsi="Times New Roman" w:cs="Times New Roman"/>
+                <w:color w:val="24292E"/>
+                <w:szCs w:val="24"/>
+              </w:rPr>
+            </w:pPr>
+            <w:r>
+              <w:rPr>
+                <w:rFonts w:ascii="Times New Roman" w:eastAsia="Times New Roman" w:hAnsi="Times New Roman" w:cs="Times New Roman"/>
+                <w:color w:val="24292E"/>
+                <w:szCs w:val="24"/>
+              </w:rPr>
+              <w:t>14.85</w:t>
+            </w:r>
+          </w:p>
+        </w:tc>
+        <w:tc>
+          <w:tcPr>
+            <w:tcW w:w="1858" w:type="dxa"/>
+            <w:tcBorders>
+              <w:top w:val="nil"/>
+              <w:left w:val="nil"/>
+              <w:bottom w:val="single" w:sz="4" w:space="0" w:color="auto"/>
+              <w:right w:val="single" w:sz="4" w:space="0" w:color="auto"/>
+            </w:tcBorders>
+            <w:shd w:val="clear" w:color="auto" w:fill="auto"/>
+            <w:noWrap/>
+            <w:vAlign w:val="bottom"/>
+            <w:hideMark/>
+          </w:tcPr>
+          <w:p>
+            <w:pPr>
+              <w:spacing w:after="0" w:line="240" w:lineRule="auto"/>
+              <w:jc w:val="center"/>
+              <w:rPr>
+                <w:rFonts w:ascii="Times New Roman" w:eastAsia="Times New Roman" w:hAnsi="Times New Roman" w:cs="Times New Roman"/>
+                <w:color w:val="24292E"/>
+                <w:szCs w:val="24"/>
+              </w:rPr>
+            </w:pPr>
+            <w:r>
+              <w:rPr>
+                <w:rFonts w:ascii="Times New Roman" w:eastAsia="Times New Roman" w:hAnsi="Times New Roman" w:cs="Times New Roman"/>
+                <w:color w:val="24292E"/>
+                <w:szCs w:val="24"/>
+              </w:rPr>
+              <w:t>0.0686</w:t>
+            </w:r>
+          </w:p>
+        </w:tc>
+      </w:tr>
+      <w:tr>
+        <w:trPr>
+          <w:trHeight w:val="288"/>
+          <w:jc w:val="center"/>
+        </w:trPr>
+        <w:tc>
+          <w:tcPr>
+            <w:tcW w:w="2250" w:type="dxa"/>
+            <w:tcBorders>
+              <w:top w:val="nil"/>
+              <w:left w:val="single" w:sz="4" w:space="0" w:color="auto"/>
+              <w:bottom w:val="single" w:sz="4" w:space="0" w:color="auto"/>
+              <w:right w:val="single" w:sz="4" w:space="0" w:color="auto"/>
+            </w:tcBorders>
+            <w:shd w:val="clear" w:color="auto" w:fill="auto"/>
+            <w:noWrap/>
+            <w:vAlign w:val="bottom"/>
+            <w:hideMark/>
+          </w:tcPr>
+          <w:p>
+            <w:pPr>
+              <w:spacing w:after="0" w:line="240" w:lineRule="auto"/>
+              <w:rPr>
+                <w:rFonts w:ascii="Times New Roman" w:eastAsia="Times New Roman" w:hAnsi="Times New Roman" w:cs="Times New Roman"/>
+                <w:b/>
+                <w:color w:val="000000"/>
+                <w:sz w:val="24"/>
+                <w:szCs w:val="24"/>
+              </w:rPr>
+            </w:pPr>
+            <w:r>
+              <w:rPr>
+                <w:rFonts w:ascii="Times New Roman" w:eastAsia="Times New Roman" w:hAnsi="Times New Roman" w:cs="Times New Roman"/>
+                <w:b/>
+                <w:color w:val="000000"/>
+                <w:sz w:val="24"/>
+                <w:szCs w:val="24"/>
+              </w:rPr>
+              <w:t>HPF (P) Aging</w:t>
+            </w:r>
+          </w:p>
+        </w:tc>
+        <w:tc>
+          <w:tcPr>
+            <w:tcW w:w="1255" w:type="dxa"/>
+            <w:tcBorders>
+              <w:top w:val="nil"/>
+              <w:left w:val="nil"/>
+              <w:bottom w:val="single" w:sz="4" w:space="0" w:color="auto"/>
+              <w:right w:val="single" w:sz="4" w:space="0" w:color="auto"/>
+            </w:tcBorders>
+            <w:shd w:val="clear" w:color="auto" w:fill="auto"/>
+            <w:noWrap/>
+            <w:vAlign w:val="bottom"/>
+            <w:hideMark/>
+          </w:tcPr>
+          <w:p>
+            <w:pPr>
+              <w:spacing w:after="0" w:line="240" w:lineRule="auto"/>
+              <w:jc w:val="center"/>
+              <w:rPr>
+                <w:rFonts w:ascii="Times New Roman" w:eastAsia="Times New Roman" w:hAnsi="Times New Roman" w:cs="Times New Roman"/>
+                <w:color w:val="24292E"/>
+                <w:szCs w:val="24"/>
+              </w:rPr>
+            </w:pPr>
+            <w:r>
+              <w:rPr>
+                <w:rFonts w:ascii="Times New Roman" w:eastAsia="Times New Roman" w:hAnsi="Times New Roman" w:cs="Times New Roman"/>
+                <w:color w:val="24292E"/>
+                <w:szCs w:val="24"/>
+              </w:rPr>
+              <w:t>8.036</w:t>
+            </w:r>
+          </w:p>
+        </w:tc>
+        <w:tc>
+          <w:tcPr>
+            <w:tcW w:w="1419" w:type="dxa"/>
+            <w:tcBorders>
+              <w:top w:val="nil"/>
+              <w:left w:val="nil"/>
+              <w:bottom w:val="single" w:sz="4" w:space="0" w:color="auto"/>
+              <w:right w:val="single" w:sz="4" w:space="0" w:color="auto"/>
+            </w:tcBorders>
+            <w:shd w:val="clear" w:color="auto" w:fill="auto"/>
+            <w:noWrap/>
+            <w:vAlign w:val="bottom"/>
+            <w:hideMark/>
+          </w:tcPr>
+          <w:p>
+            <w:pPr>
+              <w:spacing w:after="0" w:line="240" w:lineRule="auto"/>
+              <w:jc w:val="center"/>
+              <w:rPr>
+                <w:rFonts w:ascii="Times New Roman" w:eastAsia="Times New Roman" w:hAnsi="Times New Roman" w:cs="Times New Roman"/>
+                <w:color w:val="24292E"/>
+                <w:szCs w:val="24"/>
+              </w:rPr>
+            </w:pPr>
+            <w:r>
+              <w:rPr>
+                <w:rFonts w:ascii="Times New Roman" w:eastAsia="Times New Roman" w:hAnsi="Times New Roman" w:cs="Times New Roman"/>
+                <w:color w:val="24292E"/>
+                <w:szCs w:val="24"/>
+              </w:rPr>
+              <w:t>40.745</w:t>
+            </w:r>
+          </w:p>
+        </w:tc>
+        <w:tc>
+          <w:tcPr>
+            <w:tcW w:w="1043" w:type="dxa"/>
+            <w:tcBorders>
+              <w:top w:val="nil"/>
+              <w:left w:val="nil"/>
+              <w:bottom w:val="single" w:sz="4" w:space="0" w:color="auto"/>
+              <w:right w:val="single" w:sz="4" w:space="0" w:color="auto"/>
+            </w:tcBorders>
+            <w:shd w:val="clear" w:color="auto" w:fill="auto"/>
+            <w:noWrap/>
+            <w:vAlign w:val="bottom"/>
+            <w:hideMark/>
+          </w:tcPr>
+          <w:p>
+            <w:pPr>
+              <w:spacing w:after="0" w:line="240" w:lineRule="auto"/>
+              <w:jc w:val="center"/>
+              <w:rPr>
+                <w:rFonts w:ascii="Times New Roman" w:eastAsia="Times New Roman" w:hAnsi="Times New Roman" w:cs="Times New Roman"/>
+                <w:color w:val="24292E"/>
+                <w:szCs w:val="24"/>
+              </w:rPr>
+            </w:pPr>
+            <w:r>
+              <w:rPr>
+                <w:rFonts w:ascii="Times New Roman" w:eastAsia="Times New Roman" w:hAnsi="Times New Roman" w:cs="Times New Roman"/>
+                <w:color w:val="24292E"/>
+                <w:szCs w:val="24"/>
+              </w:rPr>
+              <w:t>30.473</w:t>
+            </w:r>
+          </w:p>
+        </w:tc>
+        <w:tc>
+          <w:tcPr>
+            <w:tcW w:w="1858" w:type="dxa"/>
+            <w:tcBorders>
+              <w:top w:val="nil"/>
+              <w:left w:val="nil"/>
+              <w:bottom w:val="single" w:sz="4" w:space="0" w:color="auto"/>
+              <w:right w:val="single" w:sz="4" w:space="0" w:color="auto"/>
+            </w:tcBorders>
+            <w:shd w:val="clear" w:color="auto" w:fill="auto"/>
+            <w:noWrap/>
+            <w:vAlign w:val="bottom"/>
+            <w:hideMark/>
+          </w:tcPr>
+          <w:p>
+            <w:pPr>
+              <w:spacing w:after="0" w:line="240" w:lineRule="auto"/>
+              <w:jc w:val="center"/>
+              <w:rPr>
+                <w:rFonts w:ascii="Times New Roman" w:eastAsia="Times New Roman" w:hAnsi="Times New Roman" w:cs="Times New Roman"/>
+                <w:color w:val="24292E"/>
+                <w:szCs w:val="24"/>
+              </w:rPr>
+            </w:pPr>
+            <w:r>
+              <w:rPr>
+                <w:rFonts w:ascii="Times New Roman" w:eastAsia="Times New Roman" w:hAnsi="Times New Roman" w:cs="Times New Roman"/>
+                <w:color w:val="24292E"/>
+                <w:szCs w:val="24"/>
+              </w:rPr>
+              <w:t>0.0827</w:t>
+            </w:r>
+          </w:p>
+        </w:tc>
+      </w:tr>
+    </w:tbl>
+    <w:p>
+      <w:pPr>
+        <w:spacing w:after="0" w:line="240" w:lineRule="auto"/>
+        <w:rPr>
+          <w:rFonts w:ascii="Times New Roman" w:hAnsi="Times New Roman" w:cs="Times New Roman"/>
+          <w:sz w:val="24"/>
+          <w:szCs w:val="24"/>
+        </w:rPr>
+      </w:pPr>
+    </w:p>
+    <w:p>
+      <w:pPr>
+        <w:spacing w:after="0" w:line="240" w:lineRule="auto"/>
+        <w:rPr>
+          <w:rFonts w:ascii="Times New Roman" w:hAnsi="Times New Roman" w:cs="Times New Roman"/>
+          <w:sz w:val="24"/>
+          <w:szCs w:val="24"/>
+        </w:rPr>
+      </w:pPr>
     </w:p>
     <w:p>
       <w:pPr>

</xml_diff>